<commit_message>
put in some obstacles and fine-tuned enemy collisions so they walk between obstacles now. modified features list too
</commit_message>
<xml_diff>
--- a/ProposedFeatures.docx
+++ b/ProposedFeatures.docx
@@ -50,7 +50,10 @@
         </w:numPr>
       </w:pPr>
       <w:r>
-        <w:t>Static objects (platforms, obstacles, etc.)</w:t>
+        <w:t>More s</w:t>
+      </w:r>
+      <w:r>
+        <w:t>tatic objects (platforms, obstacles, etc.)</w:t>
       </w:r>
     </w:p>
     <w:p>
@@ -147,6 +150,30 @@
       </w:pPr>
       <w:r>
         <w:t>Game over (run out of lives)</w:t>
+      </w:r>
+    </w:p>
+    <w:p>
+      <w:pPr>
+        <w:pStyle w:val="ListParagraph"/>
+        <w:numPr>
+          <w:ilvl w:val="0"/>
+          <w:numId w:val="1"/>
+        </w:numPr>
+      </w:pPr>
+      <w:r>
+        <w:t>Make level longer in general</w:t>
+      </w:r>
+    </w:p>
+    <w:p>
+      <w:pPr>
+        <w:pStyle w:val="ListParagraph"/>
+        <w:numPr>
+          <w:ilvl w:val="0"/>
+          <w:numId w:val="1"/>
+        </w:numPr>
+      </w:pPr>
+      <w:r>
+        <w:t>Maybe high score list?</w:t>
       </w:r>
     </w:p>
     <w:sectPr>

</xml_diff>

<commit_message>
implemented scoring for killing enemies, and updated our TODO word doc
</commit_message>
<xml_diff>
--- a/ProposedFeatures.docx
+++ b/ProposedFeatures.docx
@@ -26,33 +26,6 @@
         </w:numPr>
       </w:pPr>
       <w:r>
-        <w:t>Jumping</w:t>
-      </w:r>
-    </w:p>
-    <w:p>
-      <w:pPr>
-        <w:pStyle w:val="ListParagraph"/>
-        <w:numPr>
-          <w:ilvl w:val="0"/>
-          <w:numId w:val="1"/>
-        </w:numPr>
-      </w:pPr>
-      <w:r>
-        <w:t>Collision detection</w:t>
-      </w:r>
-      <w:r>
-        <w:t xml:space="preserve"> (with platforms, obstacles and enemies)</w:t>
-      </w:r>
-    </w:p>
-    <w:p>
-      <w:pPr>
-        <w:pStyle w:val="ListParagraph"/>
-        <w:numPr>
-          <w:ilvl w:val="0"/>
-          <w:numId w:val="1"/>
-        </w:numPr>
-      </w:pPr>
-      <w:r>
         <w:t>More s</w:t>
       </w:r>
       <w:r>
@@ -92,7 +65,13 @@
         </w:numPr>
       </w:pPr>
       <w:r>
-        <w:t>Textures (background, enemies, player, objects, ground, etc.)</w:t>
+        <w:t xml:space="preserve">Textures </w:t>
+      </w:r>
+      <w:r>
+        <w:t>(</w:t>
+      </w:r>
+      <w:r>
+        <w:t>enemies, objects, ground, etc.)</w:t>
       </w:r>
     </w:p>
     <w:p>
@@ -116,55 +95,64 @@
         </w:numPr>
       </w:pPr>
       <w:r>
-        <w:t>Health system (if you’re big and get hit, you get small. If you’re small and get hit, you die)</w:t>
-      </w:r>
-    </w:p>
-    <w:p>
-      <w:pPr>
-        <w:pStyle w:val="ListParagraph"/>
-        <w:numPr>
-          <w:ilvl w:val="0"/>
-          <w:numId w:val="1"/>
-        </w:numPr>
-      </w:pPr>
-      <w:r>
-        <w:t>Kill enemies (if you jump on them, they go flat, then disappear)</w:t>
-      </w:r>
-    </w:p>
-    <w:p>
-      <w:pPr>
-        <w:pStyle w:val="ListParagraph"/>
-        <w:numPr>
-          <w:ilvl w:val="0"/>
-          <w:numId w:val="1"/>
-        </w:numPr>
-      </w:pPr>
-      <w:r>
-        <w:t>Points system (item collection, enemy-killing, etc.)</w:t>
-      </w:r>
-    </w:p>
-    <w:p>
-      <w:pPr>
-        <w:pStyle w:val="ListParagraph"/>
-        <w:numPr>
-          <w:ilvl w:val="0"/>
-          <w:numId w:val="1"/>
-        </w:numPr>
-      </w:pPr>
-      <w:r>
-        <w:t>Lives (find extra lives, lose lives when you die, etc.)</w:t>
-      </w:r>
-    </w:p>
-    <w:p>
-      <w:pPr>
-        <w:pStyle w:val="ListParagraph"/>
-        <w:numPr>
-          <w:ilvl w:val="0"/>
-          <w:numId w:val="1"/>
-        </w:numPr>
-      </w:pPr>
-      <w:r>
-        <w:t>Game over (run out of lives)</w:t>
+        <w:t xml:space="preserve">Health system (if you have a power-up and get hit, you lose it. If you </w:t>
+      </w:r>
+      <w:r>
+        <w:t>get hit</w:t>
+      </w:r>
+      <w:r>
+        <w:t xml:space="preserve"> without a power-up</w:t>
+      </w:r>
+      <w:r>
+        <w:t>, you die)</w:t>
+      </w:r>
+    </w:p>
+    <w:p>
+      <w:pPr>
+        <w:pStyle w:val="ListParagraph"/>
+        <w:numPr>
+          <w:ilvl w:val="0"/>
+          <w:numId w:val="1"/>
+        </w:numPr>
+      </w:pPr>
+      <w:r>
+        <w:t xml:space="preserve">More stuff for </w:t>
+      </w:r>
+      <w:r>
+        <w:t xml:space="preserve">Points system (item collection, </w:t>
+      </w:r>
+      <w:r>
+        <w:t>finish level, lives bonus when you finish</w:t>
+      </w:r>
+      <w:r>
+        <w:t>, etc.)</w:t>
+      </w:r>
+    </w:p>
+    <w:p>
+      <w:pPr>
+        <w:pStyle w:val="ListParagraph"/>
+        <w:numPr>
+          <w:ilvl w:val="0"/>
+          <w:numId w:val="1"/>
+        </w:numPr>
+      </w:pPr>
+      <w:r>
+        <w:t>Lives (find extra lives</w:t>
+      </w:r>
+      <w:r>
+        <w:t>)</w:t>
+      </w:r>
+    </w:p>
+    <w:p>
+      <w:pPr>
+        <w:pStyle w:val="ListParagraph"/>
+        <w:numPr>
+          <w:ilvl w:val="0"/>
+          <w:numId w:val="1"/>
+        </w:numPr>
+      </w:pPr>
+      <w:r>
+        <w:t>Game over (need to print a screen for x seconds or something, then reset)</w:t>
       </w:r>
     </w:p>
     <w:p>
@@ -200,8 +188,17 @@
         </w:numPr>
       </w:pPr>
       <w:r>
-        <w:t>Sound effects and background music</w:t>
-      </w:r>
+        <w:t>Sound effects</w:t>
+      </w:r>
+    </w:p>
+    <w:p/>
+    <w:p/>
+    <w:p/>
+    <w:p/>
+    <w:p>
+      <w:pPr>
+        <w:ind w:firstLine="720"/>
+      </w:pPr>
     </w:p>
     <w:sectPr>
       <w:pgSz w:w="12240" w:h="15840"/>

</xml_diff>

<commit_message>
new list and end of level
</commit_message>
<xml_diff>
--- a/ProposedFeatures.docx
+++ b/ProposedFeatures.docx
@@ -26,85 +26,7 @@
         </w:numPr>
       </w:pPr>
       <w:r>
-        <w:t>More s</w:t>
-      </w:r>
-      <w:r>
-        <w:t>tatic objects (platforms, obstacles, etc.)</w:t>
-      </w:r>
-    </w:p>
-    <w:p>
-      <w:pPr>
-        <w:pStyle w:val="ListParagraph"/>
-        <w:numPr>
-          <w:ilvl w:val="0"/>
-          <w:numId w:val="1"/>
-        </w:numPr>
-      </w:pPr>
-      <w:r>
-        <w:t>More enemies</w:t>
-      </w:r>
-    </w:p>
-    <w:p>
-      <w:pPr>
-        <w:pStyle w:val="ListParagraph"/>
-        <w:numPr>
-          <w:ilvl w:val="0"/>
-          <w:numId w:val="1"/>
-        </w:numPr>
-      </w:pPr>
-      <w:r>
-        <w:t>End of level (finish point, completion message, maybe new level?)</w:t>
-      </w:r>
-    </w:p>
-    <w:p>
-      <w:pPr>
-        <w:pStyle w:val="ListParagraph"/>
-        <w:numPr>
-          <w:ilvl w:val="0"/>
-          <w:numId w:val="1"/>
-        </w:numPr>
-      </w:pPr>
-      <w:r>
-        <w:t xml:space="preserve">Textures </w:t>
-      </w:r>
-      <w:r>
-        <w:t>(</w:t>
-      </w:r>
-      <w:r>
-        <w:t>enemies, objects, ground, etc.)</w:t>
-      </w:r>
-    </w:p>
-    <w:p>
-      <w:pPr>
-        <w:pStyle w:val="ListParagraph"/>
-        <w:numPr>
-          <w:ilvl w:val="0"/>
-          <w:numId w:val="1"/>
-        </w:numPr>
-      </w:pPr>
-      <w:r>
         <w:t>Power-ups (get bigger, enemies move slower, etc.)</w:t>
-      </w:r>
-    </w:p>
-    <w:p>
-      <w:pPr>
-        <w:pStyle w:val="ListParagraph"/>
-        <w:numPr>
-          <w:ilvl w:val="0"/>
-          <w:numId w:val="1"/>
-        </w:numPr>
-      </w:pPr>
-      <w:r>
-        <w:t xml:space="preserve">Health system (if you have a power-up and get hit, you lose it. If you </w:t>
-      </w:r>
-      <w:r>
-        <w:t>get hit</w:t>
-      </w:r>
-      <w:r>
-        <w:t xml:space="preserve"> without a power-up</w:t>
-      </w:r>
-      <w:r>
-        <w:t>, you die)</w:t>
       </w:r>
     </w:p>
     <w:p>
@@ -126,57 +48,6 @@
       </w:r>
       <w:r>
         <w:t>, etc.)</w:t>
-      </w:r>
-    </w:p>
-    <w:p>
-      <w:pPr>
-        <w:pStyle w:val="ListParagraph"/>
-        <w:numPr>
-          <w:ilvl w:val="0"/>
-          <w:numId w:val="1"/>
-        </w:numPr>
-      </w:pPr>
-      <w:r>
-        <w:t>Lives (find extra lives</w:t>
-      </w:r>
-      <w:r>
-        <w:t>)</w:t>
-      </w:r>
-    </w:p>
-    <w:p>
-      <w:pPr>
-        <w:pStyle w:val="ListParagraph"/>
-        <w:numPr>
-          <w:ilvl w:val="0"/>
-          <w:numId w:val="1"/>
-        </w:numPr>
-      </w:pPr>
-      <w:r>
-        <w:t>Game over (need to print a screen for x seconds or something, then reset)</w:t>
-      </w:r>
-    </w:p>
-    <w:p>
-      <w:pPr>
-        <w:pStyle w:val="ListParagraph"/>
-        <w:numPr>
-          <w:ilvl w:val="0"/>
-          <w:numId w:val="1"/>
-        </w:numPr>
-      </w:pPr>
-      <w:r>
-        <w:t>Make level longer in general</w:t>
-      </w:r>
-    </w:p>
-    <w:p>
-      <w:pPr>
-        <w:pStyle w:val="ListParagraph"/>
-        <w:numPr>
-          <w:ilvl w:val="0"/>
-          <w:numId w:val="1"/>
-        </w:numPr>
-      </w:pPr>
-      <w:r>
-        <w:t>Maybe high score list?</w:t>
       </w:r>
     </w:p>
     <w:p>

</xml_diff>

<commit_message>
fixed some collision detection, added bonus for beating level
</commit_message>
<xml_diff>
--- a/ProposedFeatures.docx
+++ b/ProposedFeatures.docx
@@ -26,7 +26,16 @@
         </w:numPr>
       </w:pPr>
       <w:r>
-        <w:t>Power-ups (get bigger, enemies move slower, etc.)</w:t>
+        <w:t xml:space="preserve">More stuff for </w:t>
+      </w:r>
+      <w:r>
+        <w:t>Points system (item collection</w:t>
+      </w:r>
+      <w:r>
+        <w:t xml:space="preserve"> – coins = 50 pts.</w:t>
+      </w:r>
+      <w:r>
+        <w:t>)</w:t>
       </w:r>
     </w:p>
     <w:p>
@@ -38,16 +47,7 @@
         </w:numPr>
       </w:pPr>
       <w:r>
-        <w:t xml:space="preserve">More stuff for </w:t>
-      </w:r>
-      <w:r>
-        <w:t xml:space="preserve">Points system (item collection, </w:t>
-      </w:r>
-      <w:r>
-        <w:t>finish level, lives bonus when you finish</w:t>
-      </w:r>
-      <w:r>
-        <w:t>, etc.)</w:t>
+        <w:t>Sound effects</w:t>
       </w:r>
     </w:p>
     <w:p>
@@ -59,7 +59,7 @@
         </w:numPr>
       </w:pPr>
       <w:r>
-        <w:t>Sound effects</w:t>
+        <w:t>Print scene for game over without finishing level</w:t>
       </w:r>
     </w:p>
     <w:p/>

</xml_diff>